<commit_message>
Update(combinat de la gabriel)
-am adaugat la scriptul lui gabriel functionalitatea de taiat copacii
</commit_message>
<xml_diff>
--- a/GameAssets/The_GDD.docx
+++ b/GameAssets/The_GDD.docx
@@ -2,6 +2,14 @@
 <file path=word/document.xml><?xml version="1.0" encoding="utf-8"?>
 <w:document xmlns:wpc="http://schemas.microsoft.com/office/word/2010/wordprocessingCanvas" xmlns:mc="http://schemas.openxmlformats.org/markup-compatibility/2006" xmlns:o="urn:schemas-microsoft-com:office:office" xmlns:r="http://schemas.openxmlformats.org/officeDocument/2006/relationships" xmlns:m="http://schemas.openxmlformats.org/officeDocument/2006/math" xmlns:v="urn:schemas-microsoft-com:vml" xmlns:wp14="http://schemas.microsoft.com/office/word/2010/wordprocessingDrawing" xmlns:wp="http://schemas.openxmlformats.org/drawingml/2006/wordprocessingDrawing" xmlns:w10="urn:schemas-microsoft-com:office:word" xmlns:w="http://schemas.openxmlformats.org/wordprocessingml/2006/main" xmlns:w14="http://schemas.microsoft.com/office/word/2010/wordml" xmlns:wpg="http://schemas.microsoft.com/office/word/2010/wordprocessingGroup" xmlns:wpi="http://schemas.microsoft.com/office/word/2010/wordprocessingInk" xmlns:wne="http://schemas.microsoft.com/office/word/2006/wordml" xmlns:wps="http://schemas.microsoft.com/office/word/2010/wordprocessingShape" mc:Ignorable="w14 wp14">
   <w:body>
+    <w:p>
+      <w:pPr>
+        <w:pStyle w:val="Heading1"/>
+      </w:pPr>
+      <w:r>
+        <w:t>SCHEMA LOGICA</w:t>
+      </w:r>
+    </w:p>
     <w:p>
       <w:r>
         <w:t>Logica PLAYER</w:t>
@@ -397,8 +405,591 @@
           <w:numId w:val="1"/>
         </w:numPr>
       </w:pPr>
+      <w:r>
+        <w:t xml:space="preserve">Se pot upgrada </w:t>
+      </w:r>
+      <w:r>
+        <w:rPr>
+          <w:b/>
+        </w:rPr>
+        <w:t xml:space="preserve">lvl 1 – lemn, lvl 2 – metal </w:t>
+      </w:r>
+    </w:p>
+    <w:p>
+      <w:r>
+        <w:t>Logica BAZA ALIATA</w:t>
+      </w:r>
+    </w:p>
+    <w:p>
+      <w:pPr>
+        <w:pStyle w:val="ListParagraph"/>
+        <w:numPr>
+          <w:ilvl w:val="0"/>
+          <w:numId w:val="1"/>
+        </w:numPr>
+      </w:pPr>
+      <w:r>
+        <w:t xml:space="preserve">Se poate upgrada </w:t>
+      </w:r>
+      <w:r>
+        <w:rPr>
+          <w:b/>
+        </w:rPr>
+        <w:t>lvl</w:t>
+      </w:r>
+      <w:r>
+        <w:rPr>
+          <w:b/>
+        </w:rPr>
+        <w:t xml:space="preserve"> </w:t>
+      </w:r>
+      <w:r>
+        <w:rPr>
+          <w:b/>
+        </w:rPr>
+        <w:t>1 – poti crea</w:t>
+      </w:r>
+      <w:r>
+        <w:t xml:space="preserve"> </w:t>
+      </w:r>
+      <w:r>
+        <w:rPr>
+          <w:b/>
+        </w:rPr>
+        <w:t>infanteri</w:t>
+      </w:r>
+      <w:r>
+        <w:rPr>
+          <w:b/>
+        </w:rPr>
+        <w:t>e</w:t>
+      </w:r>
+      <w:r>
+        <w:rPr>
+          <w:b/>
+        </w:rPr>
+        <w:t>,</w:t>
+      </w:r>
+      <w:r>
+        <w:rPr>
+          <w:b/>
+        </w:rPr>
+        <w:t xml:space="preserve"> </w:t>
+      </w:r>
+      <w:r>
+        <w:rPr>
+          <w:b/>
+        </w:rPr>
+        <w:t xml:space="preserve">ingineri, tower </w:t>
+      </w:r>
+      <w:r>
+        <w:rPr>
+          <w:b/>
+          <w:color w:val="FF0000"/>
+        </w:rPr>
+        <w:t>lvl 1</w:t>
+      </w:r>
+      <w:r>
+        <w:rPr>
+          <w:b/>
+        </w:rPr>
+        <w:t xml:space="preserve">, wall </w:t>
+      </w:r>
+      <w:r>
+        <w:rPr>
+          <w:b/>
+          <w:color w:val="FF0000"/>
+        </w:rPr>
+        <w:t>lvl 1</w:t>
+      </w:r>
+    </w:p>
+    <w:p>
+      <w:pPr>
+        <w:pStyle w:val="ListParagraph"/>
+      </w:pPr>
+      <w:r>
+        <w:rPr>
+          <w:b/>
+          <w:color w:val="FF0000"/>
+        </w:rPr>
+        <w:t xml:space="preserve"> </w:t>
+      </w:r>
+      <w:r>
+        <w:rPr>
+          <w:b/>
+          <w:color w:val="FF0000"/>
+        </w:rPr>
+        <w:tab/>
+      </w:r>
+      <w:r>
+        <w:rPr>
+          <w:b/>
+          <w:color w:val="FF0000"/>
+        </w:rPr>
+        <w:tab/>
+      </w:r>
+      <w:r>
+        <w:rPr>
+          <w:b/>
+        </w:rPr>
+        <w:t xml:space="preserve">    lvl 2 </w:t>
+      </w:r>
+      <w:r>
+        <w:rPr>
+          <w:b/>
+        </w:rPr>
+        <w:t>–</w:t>
+      </w:r>
+      <w:r>
+        <w:rPr>
+          <w:b/>
+        </w:rPr>
+        <w:t xml:space="preserve"> </w:t>
+      </w:r>
+      <w:r>
+        <w:rPr>
+          <w:b/>
+        </w:rPr>
+        <w:t xml:space="preserve">poti crea artilerie, tancuri, tower </w:t>
+      </w:r>
+      <w:r>
+        <w:rPr>
+          <w:b/>
+          <w:color w:val="FF0000"/>
+        </w:rPr>
+        <w:t>lvl 2</w:t>
+      </w:r>
+      <w:r>
+        <w:rPr>
+          <w:b/>
+        </w:rPr>
+        <w:t xml:space="preserve">, walls </w:t>
+      </w:r>
+      <w:r>
+        <w:rPr>
+          <w:b/>
+          <w:color w:val="FF0000"/>
+        </w:rPr>
+        <w:t>lvl 2</w:t>
+      </w:r>
+    </w:p>
+    <w:p>
+      <w:pPr>
+        <w:pStyle w:val="Heading1"/>
+      </w:pPr>
+      <w:r>
+        <w:t xml:space="preserve">SCHEMA CONCEPTUALA </w:t>
+      </w:r>
+    </w:p>
+    <w:p>
+      <w:pPr>
+        <w:pStyle w:val="NoSpacing"/>
+      </w:pPr>
+      <w:r>
+        <w:t>PLAYER:</w:t>
+      </w:r>
+    </w:p>
+    <w:p>
+      <w:pPr>
+        <w:pStyle w:val="NoSpacing"/>
+      </w:pPr>
+      <w:r>
+        <w:tab/>
+      </w:r>
+      <w:r>
+        <w:t xml:space="preserve">1. commander </w:t>
+      </w:r>
+      <w:r>
+        <w:rPr>
+          <w:rFonts w:ascii="Arial" w:hAnsi="Arial" w:cs="Arial"/>
+          <w:color w:val="00B050"/>
+          <w:shd w:val="clear" w:color="auto" w:fill="FFFFFF"/>
+        </w:rPr>
+        <w:t>✅</w:t>
+      </w:r>
+      <w:r>
+        <w:rPr>
+          <w:rFonts w:ascii="Arial" w:hAnsi="Arial" w:cs="Arial"/>
+          <w:color w:val="00B050"/>
+          <w:shd w:val="clear" w:color="auto" w:fill="FFFFFF"/>
+        </w:rPr>
+        <w:t xml:space="preserve"> </w:t>
+      </w:r>
+    </w:p>
+    <w:p>
+      <w:pPr>
+        <w:pStyle w:val="NoSpacing"/>
+      </w:pPr>
+      <w:r>
+        <w:t xml:space="preserve">A.I.: </w:t>
+      </w:r>
+    </w:p>
+    <w:p>
+      <w:pPr>
+        <w:pStyle w:val="NoSpacing"/>
+      </w:pPr>
+      <w:r>
+        <w:t xml:space="preserve">    Allies:</w:t>
+      </w:r>
+    </w:p>
+    <w:p>
+      <w:pPr>
+        <w:pStyle w:val="NoSpacing"/>
+        <w:ind w:firstLine="708"/>
+        <w:rPr>
+          <w:color w:val="00B050"/>
+        </w:rPr>
+      </w:pPr>
+      <w:r>
+        <w:t xml:space="preserve">1. engineer </w:t>
+      </w:r>
+      <w:r>
+        <w:rPr>
+          <w:rFonts w:ascii="Arial" w:hAnsi="Arial" w:cs="Arial"/>
+          <w:color w:val="00B050"/>
+          <w:shd w:val="clear" w:color="auto" w:fill="FFFFFF"/>
+        </w:rPr>
+        <w:t>✅</w:t>
+      </w:r>
+    </w:p>
+    <w:p>
+      <w:pPr>
+        <w:pStyle w:val="NoSpacing"/>
+        <w:ind w:firstLine="708"/>
+        <w:rPr>
+          <w:color w:val="00B050"/>
+        </w:rPr>
+      </w:pPr>
+      <w:r>
+        <w:t xml:space="preserve">2. infantry </w:t>
+      </w:r>
+      <w:r>
+        <w:rPr>
+          <w:rFonts w:ascii="Arial" w:hAnsi="Arial" w:cs="Arial"/>
+          <w:color w:val="00B050"/>
+          <w:shd w:val="clear" w:color="auto" w:fill="FFFFFF"/>
+        </w:rPr>
+        <w:t>✅</w:t>
+      </w:r>
+    </w:p>
+    <w:p>
+      <w:pPr>
+        <w:pStyle w:val="NoSpacing"/>
+        <w:ind w:firstLine="708"/>
+        <w:rPr>
+          <w:rFonts w:ascii="Arial" w:hAnsi="Arial" w:cs="Arial"/>
+          <w:color w:val="00B050"/>
+          <w:shd w:val="clear" w:color="auto" w:fill="FFFFFF"/>
+        </w:rPr>
+      </w:pPr>
+      <w:r>
+        <w:t>3. tank (m4 sherman)</w:t>
+      </w:r>
+      <w:r>
+        <w:rPr>
+          <w:rFonts w:ascii="Arial" w:hAnsi="Arial" w:cs="Arial"/>
+          <w:color w:val="474747"/>
+          <w:shd w:val="clear" w:color="auto" w:fill="FFFFFF"/>
+        </w:rPr>
+        <w:t xml:space="preserve"> </w:t>
+      </w:r>
+      <w:r>
+        <w:rPr>
+          <w:rFonts w:ascii="Arial" w:hAnsi="Arial" w:cs="Arial"/>
+          <w:color w:val="00B050"/>
+          <w:shd w:val="clear" w:color="auto" w:fill="FFFFFF"/>
+        </w:rPr>
+        <w:t>✅</w:t>
+      </w:r>
+    </w:p>
+    <w:p>
+      <w:pPr>
+        <w:pStyle w:val="NoSpacing"/>
+        <w:ind w:firstLine="708"/>
+        <w:rPr>
+          <w:rFonts w:ascii="Arial" w:hAnsi="Arial" w:cs="Arial"/>
+          <w:color w:val="00B050"/>
+          <w:shd w:val="clear" w:color="auto" w:fill="FFFFFF"/>
+        </w:rPr>
+      </w:pPr>
+      <w:r>
+        <w:t>4. artillery</w:t>
+      </w:r>
+    </w:p>
+    <w:p>
+      <w:pPr>
+        <w:pStyle w:val="NoSpacing"/>
+      </w:pPr>
+      <w:r>
+        <w:t xml:space="preserve">    Enemy:</w:t>
+      </w:r>
+    </w:p>
+    <w:p>
+      <w:pPr>
+        <w:pStyle w:val="NoSpacing"/>
+      </w:pPr>
+      <w:r>
+        <w:tab/>
+        <w:t xml:space="preserve">1. infantry </w:t>
+      </w:r>
+      <w:r>
+        <w:rPr>
+          <w:rFonts w:ascii="Arial" w:hAnsi="Arial" w:cs="Arial"/>
+          <w:color w:val="00B050"/>
+          <w:shd w:val="clear" w:color="auto" w:fill="FFFFFF"/>
+        </w:rPr>
+        <w:t>✅</w:t>
+      </w:r>
+    </w:p>
+    <w:p>
+      <w:pPr>
+        <w:pStyle w:val="NoSpacing"/>
+      </w:pPr>
+      <w:r>
+        <w:tab/>
+        <w:t>2. tank (tiger 1)</w:t>
+      </w:r>
+    </w:p>
+    <w:p>
+      <w:pPr>
+        <w:pStyle w:val="NoSpacing"/>
+      </w:pPr>
+      <w:r>
+        <w:t>STRUCTURES:</w:t>
+      </w:r>
+    </w:p>
+    <w:p>
+      <w:pPr>
+        <w:pStyle w:val="NoSpacing"/>
+      </w:pPr>
+      <w:r>
+        <w:t xml:space="preserve">    Allies:</w:t>
+      </w:r>
+    </w:p>
+    <w:p>
+      <w:pPr>
+        <w:pStyle w:val="NoSpacing"/>
+      </w:pPr>
+      <w:r>
+        <w:tab/>
+        <w:t>1. base:</w:t>
+      </w:r>
+    </w:p>
+    <w:p>
+      <w:pPr>
+        <w:pStyle w:val="NoSpacing"/>
+      </w:pPr>
+      <w:r>
+        <w:lastRenderedPageBreak/>
+        <w:tab/>
+      </w:r>
+      <w:r>
+        <w:tab/>
+      </w:r>
+      <w:r>
+        <w:t xml:space="preserve">lvl 0 </w:t>
+      </w:r>
+      <w:r>
+        <w:rPr>
+          <w:rFonts w:ascii="Arial" w:hAnsi="Arial" w:cs="Arial"/>
+          <w:color w:val="00B050"/>
+          <w:shd w:val="clear" w:color="auto" w:fill="FFFFFF"/>
+        </w:rPr>
+        <w:t>✅</w:t>
+      </w:r>
+    </w:p>
+    <w:p>
+      <w:pPr>
+        <w:pStyle w:val="NoSpacing"/>
+        <w:ind w:left="708" w:firstLine="708"/>
+      </w:pPr>
+      <w:r>
+        <w:t>lvl 1</w:t>
+      </w:r>
+      <w:r>
+        <w:t xml:space="preserve"> </w:t>
+      </w:r>
+      <w:r>
+        <w:rPr>
+          <w:rFonts w:ascii="Arial" w:hAnsi="Arial" w:cs="Arial"/>
+          <w:color w:val="00B050"/>
+          <w:shd w:val="clear" w:color="auto" w:fill="FFFFFF"/>
+        </w:rPr>
+        <w:t>✅</w:t>
+      </w:r>
+    </w:p>
+    <w:p>
+      <w:pPr>
+        <w:pStyle w:val="NoSpacing"/>
+      </w:pPr>
+      <w:r>
+        <w:tab/>
+        <w:t>2</w:t>
+      </w:r>
+      <w:r>
+        <w:t>. sniper towers</w:t>
+      </w:r>
+      <w:r>
+        <w:t xml:space="preserve"> </w:t>
+      </w:r>
+      <w:r>
+        <w:rPr>
+          <w:rFonts w:ascii="Arial" w:hAnsi="Arial" w:cs="Arial"/>
+          <w:color w:val="00B050"/>
+          <w:shd w:val="clear" w:color="auto" w:fill="FFFFFF"/>
+        </w:rPr>
+        <w:t>✅</w:t>
+      </w:r>
+    </w:p>
+    <w:p>
+      <w:pPr>
+        <w:pStyle w:val="NoSpacing"/>
+      </w:pPr>
+      <w:r>
+        <w:tab/>
+        <w:t>3</w:t>
+      </w:r>
+      <w:r>
+        <w:t xml:space="preserve">. </w:t>
+      </w:r>
+      <w:r>
+        <w:t>w</w:t>
+      </w:r>
       <w:bookmarkStart w:id="0" w:name="_GoBack"/>
       <w:bookmarkEnd w:id="0"/>
+      <w:r>
+        <w:t>alls:</w:t>
+      </w:r>
+    </w:p>
+    <w:p>
+      <w:pPr>
+        <w:pStyle w:val="NoSpacing"/>
+      </w:pPr>
+      <w:r>
+        <w:tab/>
+      </w:r>
+      <w:r>
+        <w:tab/>
+        <w:t>lvl 1,</w:t>
+      </w:r>
+      <w:r>
+        <w:t xml:space="preserve"> </w:t>
+      </w:r>
+      <w:r>
+        <w:rPr>
+          <w:rFonts w:ascii="Arial" w:hAnsi="Arial" w:cs="Arial"/>
+          <w:color w:val="00B050"/>
+          <w:shd w:val="clear" w:color="auto" w:fill="FFFFFF"/>
+        </w:rPr>
+        <w:t>✅</w:t>
+      </w:r>
+    </w:p>
+    <w:p>
+      <w:pPr>
+        <w:pStyle w:val="NoSpacing"/>
+      </w:pPr>
+      <w:r>
+        <w:t xml:space="preserve"> </w:t>
+      </w:r>
+      <w:r>
+        <w:tab/>
+      </w:r>
+      <w:r>
+        <w:tab/>
+        <w:t>lvl 2.</w:t>
+      </w:r>
+      <w:r>
+        <w:t xml:space="preserve"> </w:t>
+      </w:r>
+      <w:r>
+        <w:rPr>
+          <w:rFonts w:ascii="Arial" w:hAnsi="Arial" w:cs="Arial"/>
+          <w:color w:val="00B050"/>
+          <w:shd w:val="clear" w:color="auto" w:fill="FFFFFF"/>
+        </w:rPr>
+        <w:t>✅</w:t>
+      </w:r>
+    </w:p>
+    <w:p>
+      <w:pPr>
+        <w:pStyle w:val="NoSpacing"/>
+      </w:pPr>
+      <w:r>
+        <w:t xml:space="preserve">    Neutral:</w:t>
+      </w:r>
+    </w:p>
+    <w:p>
+      <w:pPr>
+        <w:pStyle w:val="NoSpacing"/>
+      </w:pPr>
+      <w:r>
+        <w:tab/>
+        <w:t>1. USV university</w:t>
+      </w:r>
+    </w:p>
+    <w:p>
+      <w:pPr>
+        <w:pStyle w:val="NoSpacing"/>
+        <w:ind w:firstLine="708"/>
+      </w:pPr>
+      <w:r>
+        <w:t>2. trees</w:t>
+      </w:r>
+      <w:r>
+        <w:t xml:space="preserve"> </w:t>
+      </w:r>
+      <w:r>
+        <w:rPr>
+          <w:rFonts w:ascii="Arial" w:hAnsi="Arial" w:cs="Arial"/>
+          <w:color w:val="00B050"/>
+          <w:shd w:val="clear" w:color="auto" w:fill="FFFFFF"/>
+        </w:rPr>
+        <w:t>✅</w:t>
+      </w:r>
+    </w:p>
+    <w:p>
+      <w:pPr>
+        <w:pStyle w:val="NoSpacing"/>
+        <w:ind w:firstLine="708"/>
+      </w:pPr>
+      <w:r>
+        <w:t>3. ruins</w:t>
+      </w:r>
+    </w:p>
+    <w:p>
+      <w:pPr>
+        <w:pStyle w:val="NoSpacing"/>
+      </w:pPr>
+      <w:r>
+        <w:t xml:space="preserve">    Enemy:</w:t>
+      </w:r>
+    </w:p>
+    <w:p>
+      <w:pPr>
+        <w:pStyle w:val="NoSpacing"/>
+      </w:pPr>
+      <w:r>
+        <w:tab/>
+        <w:t>1. base</w:t>
+      </w:r>
+    </w:p>
+    <w:p>
+      <w:pPr>
+        <w:pStyle w:val="NoSpacing"/>
+      </w:pPr>
+      <w:r>
+        <w:t xml:space="preserve">    </w:t>
+      </w:r>
+    </w:p>
+    <w:p>
+      <w:pPr>
+        <w:pStyle w:val="NoSpacing"/>
+      </w:pPr>
+    </w:p>
+    <w:p>
+      <w:pPr>
+        <w:pStyle w:val="NoSpacing"/>
+      </w:pPr>
     </w:p>
     <w:p/>
     <w:sectPr>
@@ -525,8 +1116,100 @@
       </w:rPr>
     </w:lvl>
   </w:abstractNum>
+  <w:abstractNum w:abstractNumId="1">
+    <w:nsid w:val="7C226FCE"/>
+    <w:multiLevelType w:val="hybridMultilevel"/>
+    <w:tmpl w:val="017E7FFC"/>
+    <w:lvl w:ilvl="0" w:tplc="F398B53A">
+      <w:start w:val="1"/>
+      <w:numFmt w:val="decimal"/>
+      <w:lvlText w:val="%1."/>
+      <w:lvlJc w:val="left"/>
+      <w:pPr>
+        <w:ind w:left="1068" w:hanging="360"/>
+      </w:pPr>
+      <w:rPr>
+        <w:rFonts w:hint="default"/>
+      </w:rPr>
+    </w:lvl>
+    <w:lvl w:ilvl="1" w:tplc="04180019" w:tentative="1">
+      <w:start w:val="1"/>
+      <w:numFmt w:val="lowerLetter"/>
+      <w:lvlText w:val="%2."/>
+      <w:lvlJc w:val="left"/>
+      <w:pPr>
+        <w:ind w:left="1788" w:hanging="360"/>
+      </w:pPr>
+    </w:lvl>
+    <w:lvl w:ilvl="2" w:tplc="0418001B" w:tentative="1">
+      <w:start w:val="1"/>
+      <w:numFmt w:val="lowerRoman"/>
+      <w:lvlText w:val="%3."/>
+      <w:lvlJc w:val="right"/>
+      <w:pPr>
+        <w:ind w:left="2508" w:hanging="180"/>
+      </w:pPr>
+    </w:lvl>
+    <w:lvl w:ilvl="3" w:tplc="0418000F" w:tentative="1">
+      <w:start w:val="1"/>
+      <w:numFmt w:val="decimal"/>
+      <w:lvlText w:val="%4."/>
+      <w:lvlJc w:val="left"/>
+      <w:pPr>
+        <w:ind w:left="3228" w:hanging="360"/>
+      </w:pPr>
+    </w:lvl>
+    <w:lvl w:ilvl="4" w:tplc="04180019" w:tentative="1">
+      <w:start w:val="1"/>
+      <w:numFmt w:val="lowerLetter"/>
+      <w:lvlText w:val="%5."/>
+      <w:lvlJc w:val="left"/>
+      <w:pPr>
+        <w:ind w:left="3948" w:hanging="360"/>
+      </w:pPr>
+    </w:lvl>
+    <w:lvl w:ilvl="5" w:tplc="0418001B" w:tentative="1">
+      <w:start w:val="1"/>
+      <w:numFmt w:val="lowerRoman"/>
+      <w:lvlText w:val="%6."/>
+      <w:lvlJc w:val="right"/>
+      <w:pPr>
+        <w:ind w:left="4668" w:hanging="180"/>
+      </w:pPr>
+    </w:lvl>
+    <w:lvl w:ilvl="6" w:tplc="0418000F" w:tentative="1">
+      <w:start w:val="1"/>
+      <w:numFmt w:val="decimal"/>
+      <w:lvlText w:val="%7."/>
+      <w:lvlJc w:val="left"/>
+      <w:pPr>
+        <w:ind w:left="5388" w:hanging="360"/>
+      </w:pPr>
+    </w:lvl>
+    <w:lvl w:ilvl="7" w:tplc="04180019" w:tentative="1">
+      <w:start w:val="1"/>
+      <w:numFmt w:val="lowerLetter"/>
+      <w:lvlText w:val="%8."/>
+      <w:lvlJc w:val="left"/>
+      <w:pPr>
+        <w:ind w:left="6108" w:hanging="360"/>
+      </w:pPr>
+    </w:lvl>
+    <w:lvl w:ilvl="8" w:tplc="0418001B" w:tentative="1">
+      <w:start w:val="1"/>
+      <w:numFmt w:val="lowerRoman"/>
+      <w:lvlText w:val="%9."/>
+      <w:lvlJc w:val="right"/>
+      <w:pPr>
+        <w:ind w:left="6828" w:hanging="180"/>
+      </w:pPr>
+    </w:lvl>
+  </w:abstractNum>
   <w:num w:numId="1">
     <w:abstractNumId w:val="0"/>
+  </w:num>
+  <w:num w:numId="2">
+    <w:abstractNumId w:val="1"/>
   </w:num>
 </w:numbering>
 </file>
@@ -691,6 +1374,29 @@
     <w:name w:val="Normal"/>
     <w:qFormat/>
   </w:style>
+  <w:style w:type="paragraph" w:styleId="Heading1">
+    <w:name w:val="heading 1"/>
+    <w:basedOn w:val="Normal"/>
+    <w:next w:val="Normal"/>
+    <w:link w:val="Heading1Char"/>
+    <w:uiPriority w:val="9"/>
+    <w:qFormat/>
+    <w:rsid w:val="0021608F"/>
+    <w:pPr>
+      <w:keepNext/>
+      <w:keepLines/>
+      <w:spacing w:before="600" w:after="120"/>
+      <w:outlineLvl w:val="0"/>
+    </w:pPr>
+    <w:rPr>
+      <w:rFonts w:asciiTheme="majorHAnsi" w:eastAsiaTheme="majorEastAsia" w:hAnsiTheme="majorHAnsi" w:cstheme="majorBidi"/>
+      <w:b/>
+      <w:bCs/>
+      <w:color w:val="365F91" w:themeColor="accent1" w:themeShade="BF"/>
+      <w:sz w:val="28"/>
+      <w:szCs w:val="28"/>
+    </w:rPr>
+  </w:style>
   <w:style w:type="character" w:default="1" w:styleId="DefaultParagraphFont">
     <w:name w:val="Default Paragraph Font"/>
     <w:uiPriority w:val="1"/>
@@ -728,6 +1434,30 @@
       <w:ind w:left="720"/>
       <w:contextualSpacing/>
     </w:pPr>
+  </w:style>
+  <w:style w:type="paragraph" w:styleId="NoSpacing">
+    <w:name w:val="No Spacing"/>
+    <w:uiPriority w:val="1"/>
+    <w:qFormat/>
+    <w:rsid w:val="0021608F"/>
+    <w:pPr>
+      <w:spacing w:after="0" w:line="240" w:lineRule="auto"/>
+    </w:pPr>
+  </w:style>
+  <w:style w:type="character" w:customStyle="1" w:styleId="Heading1Char">
+    <w:name w:val="Heading 1 Char"/>
+    <w:basedOn w:val="DefaultParagraphFont"/>
+    <w:link w:val="Heading1"/>
+    <w:uiPriority w:val="9"/>
+    <w:rsid w:val="0021608F"/>
+    <w:rPr>
+      <w:rFonts w:asciiTheme="majorHAnsi" w:eastAsiaTheme="majorEastAsia" w:hAnsiTheme="majorHAnsi" w:cstheme="majorBidi"/>
+      <w:b/>
+      <w:bCs/>
+      <w:color w:val="365F91" w:themeColor="accent1" w:themeShade="BF"/>
+      <w:sz w:val="28"/>
+      <w:szCs w:val="28"/>
+    </w:rPr>
   </w:style>
 </w:styles>
 </file>
@@ -892,6 +1622,29 @@
     <w:name w:val="Normal"/>
     <w:qFormat/>
   </w:style>
+  <w:style w:type="paragraph" w:styleId="Heading1">
+    <w:name w:val="heading 1"/>
+    <w:basedOn w:val="Normal"/>
+    <w:next w:val="Normal"/>
+    <w:link w:val="Heading1Char"/>
+    <w:uiPriority w:val="9"/>
+    <w:qFormat/>
+    <w:rsid w:val="0021608F"/>
+    <w:pPr>
+      <w:keepNext/>
+      <w:keepLines/>
+      <w:spacing w:before="600" w:after="120"/>
+      <w:outlineLvl w:val="0"/>
+    </w:pPr>
+    <w:rPr>
+      <w:rFonts w:asciiTheme="majorHAnsi" w:eastAsiaTheme="majorEastAsia" w:hAnsiTheme="majorHAnsi" w:cstheme="majorBidi"/>
+      <w:b/>
+      <w:bCs/>
+      <w:color w:val="365F91" w:themeColor="accent1" w:themeShade="BF"/>
+      <w:sz w:val="28"/>
+      <w:szCs w:val="28"/>
+    </w:rPr>
+  </w:style>
   <w:style w:type="character" w:default="1" w:styleId="DefaultParagraphFont">
     <w:name w:val="Default Paragraph Font"/>
     <w:uiPriority w:val="1"/>
@@ -929,6 +1682,30 @@
       <w:ind w:left="720"/>
       <w:contextualSpacing/>
     </w:pPr>
+  </w:style>
+  <w:style w:type="paragraph" w:styleId="NoSpacing">
+    <w:name w:val="No Spacing"/>
+    <w:uiPriority w:val="1"/>
+    <w:qFormat/>
+    <w:rsid w:val="0021608F"/>
+    <w:pPr>
+      <w:spacing w:after="0" w:line="240" w:lineRule="auto"/>
+    </w:pPr>
+  </w:style>
+  <w:style w:type="character" w:customStyle="1" w:styleId="Heading1Char">
+    <w:name w:val="Heading 1 Char"/>
+    <w:basedOn w:val="DefaultParagraphFont"/>
+    <w:link w:val="Heading1"/>
+    <w:uiPriority w:val="9"/>
+    <w:rsid w:val="0021608F"/>
+    <w:rPr>
+      <w:rFonts w:asciiTheme="majorHAnsi" w:eastAsiaTheme="majorEastAsia" w:hAnsiTheme="majorHAnsi" w:cstheme="majorBidi"/>
+      <w:b/>
+      <w:bCs/>
+      <w:color w:val="365F91" w:themeColor="accent1" w:themeShade="BF"/>
+      <w:sz w:val="28"/>
+      <w:szCs w:val="28"/>
+    </w:rPr>
   </w:style>
 </w:styles>
 </file>

</xml_diff>

<commit_message>
Update(nu te uita la versiunea v0.5)
</commit_message>
<xml_diff>
--- a/GameAssets/The_GDD.docx
+++ b/GameAssets/The_GDD.docx
@@ -2,6 +2,14 @@
 <file path=word/document.xml><?xml version="1.0" encoding="utf-8"?>
 <w:document xmlns:wpc="http://schemas.microsoft.com/office/word/2010/wordprocessingCanvas" xmlns:mc="http://schemas.openxmlformats.org/markup-compatibility/2006" xmlns:o="urn:schemas-microsoft-com:office:office" xmlns:r="http://schemas.openxmlformats.org/officeDocument/2006/relationships" xmlns:m="http://schemas.openxmlformats.org/officeDocument/2006/math" xmlns:v="urn:schemas-microsoft-com:vml" xmlns:wp14="http://schemas.microsoft.com/office/word/2010/wordprocessingDrawing" xmlns:wp="http://schemas.openxmlformats.org/drawingml/2006/wordprocessingDrawing" xmlns:w10="urn:schemas-microsoft-com:office:word" xmlns:w="http://schemas.openxmlformats.org/wordprocessingml/2006/main" xmlns:w14="http://schemas.microsoft.com/office/word/2010/wordml" xmlns:wpg="http://schemas.microsoft.com/office/word/2010/wordprocessingGroup" xmlns:wpi="http://schemas.microsoft.com/office/word/2010/wordprocessingInk" xmlns:wne="http://schemas.microsoft.com/office/word/2006/wordml" xmlns:wps="http://schemas.microsoft.com/office/word/2010/wordprocessingShape" mc:Ignorable="w14 wp14">
   <w:body>
+    <w:p>
+      <w:pPr>
+        <w:pStyle w:val="Heading1"/>
+      </w:pPr>
+      <w:r>
+        <w:t>SCHEMA LOGICA</w:t>
+      </w:r>
+    </w:p>
     <w:p>
       <w:r>
         <w:t>Logica PLAYER</w:t>
@@ -397,8 +405,591 @@
           <w:numId w:val="1"/>
         </w:numPr>
       </w:pPr>
+      <w:r>
+        <w:t xml:space="preserve">Se pot upgrada </w:t>
+      </w:r>
+      <w:r>
+        <w:rPr>
+          <w:b/>
+        </w:rPr>
+        <w:t xml:space="preserve">lvl 1 – lemn, lvl 2 – metal </w:t>
+      </w:r>
+    </w:p>
+    <w:p>
+      <w:r>
+        <w:t>Logica BAZA ALIATA</w:t>
+      </w:r>
+    </w:p>
+    <w:p>
+      <w:pPr>
+        <w:pStyle w:val="ListParagraph"/>
+        <w:numPr>
+          <w:ilvl w:val="0"/>
+          <w:numId w:val="1"/>
+        </w:numPr>
+      </w:pPr>
+      <w:r>
+        <w:t xml:space="preserve">Se poate upgrada </w:t>
+      </w:r>
+      <w:r>
+        <w:rPr>
+          <w:b/>
+        </w:rPr>
+        <w:t>lvl</w:t>
+      </w:r>
+      <w:r>
+        <w:rPr>
+          <w:b/>
+        </w:rPr>
+        <w:t xml:space="preserve"> </w:t>
+      </w:r>
+      <w:r>
+        <w:rPr>
+          <w:b/>
+        </w:rPr>
+        <w:t>1 – poti crea</w:t>
+      </w:r>
+      <w:r>
+        <w:t xml:space="preserve"> </w:t>
+      </w:r>
+      <w:r>
+        <w:rPr>
+          <w:b/>
+        </w:rPr>
+        <w:t>infanteri</w:t>
+      </w:r>
+      <w:r>
+        <w:rPr>
+          <w:b/>
+        </w:rPr>
+        <w:t>e</w:t>
+      </w:r>
+      <w:r>
+        <w:rPr>
+          <w:b/>
+        </w:rPr>
+        <w:t>,</w:t>
+      </w:r>
+      <w:r>
+        <w:rPr>
+          <w:b/>
+        </w:rPr>
+        <w:t xml:space="preserve"> </w:t>
+      </w:r>
+      <w:r>
+        <w:rPr>
+          <w:b/>
+        </w:rPr>
+        <w:t xml:space="preserve">ingineri, tower </w:t>
+      </w:r>
+      <w:r>
+        <w:rPr>
+          <w:b/>
+          <w:color w:val="FF0000"/>
+        </w:rPr>
+        <w:t>lvl 1</w:t>
+      </w:r>
+      <w:r>
+        <w:rPr>
+          <w:b/>
+        </w:rPr>
+        <w:t xml:space="preserve">, wall </w:t>
+      </w:r>
+      <w:r>
+        <w:rPr>
+          <w:b/>
+          <w:color w:val="FF0000"/>
+        </w:rPr>
+        <w:t>lvl 1</w:t>
+      </w:r>
+    </w:p>
+    <w:p>
+      <w:pPr>
+        <w:pStyle w:val="ListParagraph"/>
+      </w:pPr>
+      <w:r>
+        <w:rPr>
+          <w:b/>
+          <w:color w:val="FF0000"/>
+        </w:rPr>
+        <w:t xml:space="preserve"> </w:t>
+      </w:r>
+      <w:r>
+        <w:rPr>
+          <w:b/>
+          <w:color w:val="FF0000"/>
+        </w:rPr>
+        <w:tab/>
+      </w:r>
+      <w:r>
+        <w:rPr>
+          <w:b/>
+          <w:color w:val="FF0000"/>
+        </w:rPr>
+        <w:tab/>
+      </w:r>
+      <w:r>
+        <w:rPr>
+          <w:b/>
+        </w:rPr>
+        <w:t xml:space="preserve">    lvl 2 </w:t>
+      </w:r>
+      <w:r>
+        <w:rPr>
+          <w:b/>
+        </w:rPr>
+        <w:t>–</w:t>
+      </w:r>
+      <w:r>
+        <w:rPr>
+          <w:b/>
+        </w:rPr>
+        <w:t xml:space="preserve"> </w:t>
+      </w:r>
+      <w:r>
+        <w:rPr>
+          <w:b/>
+        </w:rPr>
+        <w:t xml:space="preserve">poti crea artilerie, tancuri, tower </w:t>
+      </w:r>
+      <w:r>
+        <w:rPr>
+          <w:b/>
+          <w:color w:val="FF0000"/>
+        </w:rPr>
+        <w:t>lvl 2</w:t>
+      </w:r>
+      <w:r>
+        <w:rPr>
+          <w:b/>
+        </w:rPr>
+        <w:t xml:space="preserve">, walls </w:t>
+      </w:r>
+      <w:r>
+        <w:rPr>
+          <w:b/>
+          <w:color w:val="FF0000"/>
+        </w:rPr>
+        <w:t>lvl 2</w:t>
+      </w:r>
+    </w:p>
+    <w:p>
+      <w:pPr>
+        <w:pStyle w:val="Heading1"/>
+      </w:pPr>
+      <w:r>
+        <w:t xml:space="preserve">SCHEMA CONCEPTUALA </w:t>
+      </w:r>
+    </w:p>
+    <w:p>
+      <w:pPr>
+        <w:pStyle w:val="NoSpacing"/>
+      </w:pPr>
+      <w:r>
+        <w:t>PLAYER:</w:t>
+      </w:r>
+    </w:p>
+    <w:p>
+      <w:pPr>
+        <w:pStyle w:val="NoSpacing"/>
+      </w:pPr>
+      <w:r>
+        <w:tab/>
+      </w:r>
+      <w:r>
+        <w:t xml:space="preserve">1. commander </w:t>
+      </w:r>
+      <w:r>
+        <w:rPr>
+          <w:rFonts w:ascii="Arial" w:hAnsi="Arial" w:cs="Arial"/>
+          <w:color w:val="00B050"/>
+          <w:shd w:val="clear" w:color="auto" w:fill="FFFFFF"/>
+        </w:rPr>
+        <w:t>✅</w:t>
+      </w:r>
+      <w:r>
+        <w:rPr>
+          <w:rFonts w:ascii="Arial" w:hAnsi="Arial" w:cs="Arial"/>
+          <w:color w:val="00B050"/>
+          <w:shd w:val="clear" w:color="auto" w:fill="FFFFFF"/>
+        </w:rPr>
+        <w:t xml:space="preserve"> </w:t>
+      </w:r>
+    </w:p>
+    <w:p>
+      <w:pPr>
+        <w:pStyle w:val="NoSpacing"/>
+      </w:pPr>
+      <w:r>
+        <w:t xml:space="preserve">A.I.: </w:t>
+      </w:r>
+    </w:p>
+    <w:p>
+      <w:pPr>
+        <w:pStyle w:val="NoSpacing"/>
+      </w:pPr>
+      <w:r>
+        <w:t xml:space="preserve">    Allies:</w:t>
+      </w:r>
+    </w:p>
+    <w:p>
+      <w:pPr>
+        <w:pStyle w:val="NoSpacing"/>
+        <w:ind w:firstLine="708"/>
+        <w:rPr>
+          <w:color w:val="00B050"/>
+        </w:rPr>
+      </w:pPr>
+      <w:r>
+        <w:t xml:space="preserve">1. engineer </w:t>
+      </w:r>
+      <w:r>
+        <w:rPr>
+          <w:rFonts w:ascii="Arial" w:hAnsi="Arial" w:cs="Arial"/>
+          <w:color w:val="00B050"/>
+          <w:shd w:val="clear" w:color="auto" w:fill="FFFFFF"/>
+        </w:rPr>
+        <w:t>✅</w:t>
+      </w:r>
+    </w:p>
+    <w:p>
+      <w:pPr>
+        <w:pStyle w:val="NoSpacing"/>
+        <w:ind w:firstLine="708"/>
+        <w:rPr>
+          <w:color w:val="00B050"/>
+        </w:rPr>
+      </w:pPr>
+      <w:r>
+        <w:t xml:space="preserve">2. infantry </w:t>
+      </w:r>
+      <w:r>
+        <w:rPr>
+          <w:rFonts w:ascii="Arial" w:hAnsi="Arial" w:cs="Arial"/>
+          <w:color w:val="00B050"/>
+          <w:shd w:val="clear" w:color="auto" w:fill="FFFFFF"/>
+        </w:rPr>
+        <w:t>✅</w:t>
+      </w:r>
+    </w:p>
+    <w:p>
+      <w:pPr>
+        <w:pStyle w:val="NoSpacing"/>
+        <w:ind w:firstLine="708"/>
+        <w:rPr>
+          <w:rFonts w:ascii="Arial" w:hAnsi="Arial" w:cs="Arial"/>
+          <w:color w:val="00B050"/>
+          <w:shd w:val="clear" w:color="auto" w:fill="FFFFFF"/>
+        </w:rPr>
+      </w:pPr>
+      <w:r>
+        <w:t>3. tank (m4 sherman)</w:t>
+      </w:r>
+      <w:r>
+        <w:rPr>
+          <w:rFonts w:ascii="Arial" w:hAnsi="Arial" w:cs="Arial"/>
+          <w:color w:val="474747"/>
+          <w:shd w:val="clear" w:color="auto" w:fill="FFFFFF"/>
+        </w:rPr>
+        <w:t xml:space="preserve"> </w:t>
+      </w:r>
+      <w:r>
+        <w:rPr>
+          <w:rFonts w:ascii="Arial" w:hAnsi="Arial" w:cs="Arial"/>
+          <w:color w:val="00B050"/>
+          <w:shd w:val="clear" w:color="auto" w:fill="FFFFFF"/>
+        </w:rPr>
+        <w:t>✅</w:t>
+      </w:r>
+    </w:p>
+    <w:p>
+      <w:pPr>
+        <w:pStyle w:val="NoSpacing"/>
+        <w:ind w:firstLine="708"/>
+        <w:rPr>
+          <w:rFonts w:ascii="Arial" w:hAnsi="Arial" w:cs="Arial"/>
+          <w:color w:val="00B050"/>
+          <w:shd w:val="clear" w:color="auto" w:fill="FFFFFF"/>
+        </w:rPr>
+      </w:pPr>
+      <w:r>
+        <w:t>4. artillery</w:t>
+      </w:r>
+    </w:p>
+    <w:p>
+      <w:pPr>
+        <w:pStyle w:val="NoSpacing"/>
+      </w:pPr>
+      <w:r>
+        <w:t xml:space="preserve">    Enemy:</w:t>
+      </w:r>
+    </w:p>
+    <w:p>
+      <w:pPr>
+        <w:pStyle w:val="NoSpacing"/>
+      </w:pPr>
+      <w:r>
+        <w:tab/>
+        <w:t xml:space="preserve">1. infantry </w:t>
+      </w:r>
+      <w:r>
+        <w:rPr>
+          <w:rFonts w:ascii="Arial" w:hAnsi="Arial" w:cs="Arial"/>
+          <w:color w:val="00B050"/>
+          <w:shd w:val="clear" w:color="auto" w:fill="FFFFFF"/>
+        </w:rPr>
+        <w:t>✅</w:t>
+      </w:r>
+    </w:p>
+    <w:p>
+      <w:pPr>
+        <w:pStyle w:val="NoSpacing"/>
+      </w:pPr>
+      <w:r>
+        <w:tab/>
+        <w:t>2. tank (tiger 1)</w:t>
+      </w:r>
+    </w:p>
+    <w:p>
+      <w:pPr>
+        <w:pStyle w:val="NoSpacing"/>
+      </w:pPr>
+      <w:r>
+        <w:t>STRUCTURES:</w:t>
+      </w:r>
+    </w:p>
+    <w:p>
+      <w:pPr>
+        <w:pStyle w:val="NoSpacing"/>
+      </w:pPr>
+      <w:r>
+        <w:t xml:space="preserve">    Allies:</w:t>
+      </w:r>
+    </w:p>
+    <w:p>
+      <w:pPr>
+        <w:pStyle w:val="NoSpacing"/>
+      </w:pPr>
+      <w:r>
+        <w:tab/>
+        <w:t>1. base:</w:t>
+      </w:r>
+    </w:p>
+    <w:p>
+      <w:pPr>
+        <w:pStyle w:val="NoSpacing"/>
+      </w:pPr>
+      <w:r>
+        <w:lastRenderedPageBreak/>
+        <w:tab/>
+      </w:r>
+      <w:r>
+        <w:tab/>
+      </w:r>
+      <w:r>
+        <w:t xml:space="preserve">lvl 0 </w:t>
+      </w:r>
+      <w:r>
+        <w:rPr>
+          <w:rFonts w:ascii="Arial" w:hAnsi="Arial" w:cs="Arial"/>
+          <w:color w:val="00B050"/>
+          <w:shd w:val="clear" w:color="auto" w:fill="FFFFFF"/>
+        </w:rPr>
+        <w:t>✅</w:t>
+      </w:r>
+    </w:p>
+    <w:p>
+      <w:pPr>
+        <w:pStyle w:val="NoSpacing"/>
+        <w:ind w:left="708" w:firstLine="708"/>
+      </w:pPr>
+      <w:r>
+        <w:t>lvl 1</w:t>
+      </w:r>
+      <w:r>
+        <w:t xml:space="preserve"> </w:t>
+      </w:r>
+      <w:r>
+        <w:rPr>
+          <w:rFonts w:ascii="Arial" w:hAnsi="Arial" w:cs="Arial"/>
+          <w:color w:val="00B050"/>
+          <w:shd w:val="clear" w:color="auto" w:fill="FFFFFF"/>
+        </w:rPr>
+        <w:t>✅</w:t>
+      </w:r>
+    </w:p>
+    <w:p>
+      <w:pPr>
+        <w:pStyle w:val="NoSpacing"/>
+      </w:pPr>
+      <w:r>
+        <w:tab/>
+        <w:t>2</w:t>
+      </w:r>
+      <w:r>
+        <w:t>. sniper towers</w:t>
+      </w:r>
+      <w:r>
+        <w:t xml:space="preserve"> </w:t>
+      </w:r>
+      <w:r>
+        <w:rPr>
+          <w:rFonts w:ascii="Arial" w:hAnsi="Arial" w:cs="Arial"/>
+          <w:color w:val="00B050"/>
+          <w:shd w:val="clear" w:color="auto" w:fill="FFFFFF"/>
+        </w:rPr>
+        <w:t>✅</w:t>
+      </w:r>
+    </w:p>
+    <w:p>
+      <w:pPr>
+        <w:pStyle w:val="NoSpacing"/>
+      </w:pPr>
+      <w:r>
+        <w:tab/>
+        <w:t>3</w:t>
+      </w:r>
+      <w:r>
+        <w:t xml:space="preserve">. </w:t>
+      </w:r>
+      <w:r>
+        <w:t>w</w:t>
+      </w:r>
       <w:bookmarkStart w:id="0" w:name="_GoBack"/>
       <w:bookmarkEnd w:id="0"/>
+      <w:r>
+        <w:t>alls:</w:t>
+      </w:r>
+    </w:p>
+    <w:p>
+      <w:pPr>
+        <w:pStyle w:val="NoSpacing"/>
+      </w:pPr>
+      <w:r>
+        <w:tab/>
+      </w:r>
+      <w:r>
+        <w:tab/>
+        <w:t>lvl 1,</w:t>
+      </w:r>
+      <w:r>
+        <w:t xml:space="preserve"> </w:t>
+      </w:r>
+      <w:r>
+        <w:rPr>
+          <w:rFonts w:ascii="Arial" w:hAnsi="Arial" w:cs="Arial"/>
+          <w:color w:val="00B050"/>
+          <w:shd w:val="clear" w:color="auto" w:fill="FFFFFF"/>
+        </w:rPr>
+        <w:t>✅</w:t>
+      </w:r>
+    </w:p>
+    <w:p>
+      <w:pPr>
+        <w:pStyle w:val="NoSpacing"/>
+      </w:pPr>
+      <w:r>
+        <w:t xml:space="preserve"> </w:t>
+      </w:r>
+      <w:r>
+        <w:tab/>
+      </w:r>
+      <w:r>
+        <w:tab/>
+        <w:t>lvl 2.</w:t>
+      </w:r>
+      <w:r>
+        <w:t xml:space="preserve"> </w:t>
+      </w:r>
+      <w:r>
+        <w:rPr>
+          <w:rFonts w:ascii="Arial" w:hAnsi="Arial" w:cs="Arial"/>
+          <w:color w:val="00B050"/>
+          <w:shd w:val="clear" w:color="auto" w:fill="FFFFFF"/>
+        </w:rPr>
+        <w:t>✅</w:t>
+      </w:r>
+    </w:p>
+    <w:p>
+      <w:pPr>
+        <w:pStyle w:val="NoSpacing"/>
+      </w:pPr>
+      <w:r>
+        <w:t xml:space="preserve">    Neutral:</w:t>
+      </w:r>
+    </w:p>
+    <w:p>
+      <w:pPr>
+        <w:pStyle w:val="NoSpacing"/>
+      </w:pPr>
+      <w:r>
+        <w:tab/>
+        <w:t>1. USV university</w:t>
+      </w:r>
+    </w:p>
+    <w:p>
+      <w:pPr>
+        <w:pStyle w:val="NoSpacing"/>
+        <w:ind w:firstLine="708"/>
+      </w:pPr>
+      <w:r>
+        <w:t>2. trees</w:t>
+      </w:r>
+      <w:r>
+        <w:t xml:space="preserve"> </w:t>
+      </w:r>
+      <w:r>
+        <w:rPr>
+          <w:rFonts w:ascii="Arial" w:hAnsi="Arial" w:cs="Arial"/>
+          <w:color w:val="00B050"/>
+          <w:shd w:val="clear" w:color="auto" w:fill="FFFFFF"/>
+        </w:rPr>
+        <w:t>✅</w:t>
+      </w:r>
+    </w:p>
+    <w:p>
+      <w:pPr>
+        <w:pStyle w:val="NoSpacing"/>
+        <w:ind w:firstLine="708"/>
+      </w:pPr>
+      <w:r>
+        <w:t>3. ruins</w:t>
+      </w:r>
+    </w:p>
+    <w:p>
+      <w:pPr>
+        <w:pStyle w:val="NoSpacing"/>
+      </w:pPr>
+      <w:r>
+        <w:t xml:space="preserve">    Enemy:</w:t>
+      </w:r>
+    </w:p>
+    <w:p>
+      <w:pPr>
+        <w:pStyle w:val="NoSpacing"/>
+      </w:pPr>
+      <w:r>
+        <w:tab/>
+        <w:t>1. base</w:t>
+      </w:r>
+    </w:p>
+    <w:p>
+      <w:pPr>
+        <w:pStyle w:val="NoSpacing"/>
+      </w:pPr>
+      <w:r>
+        <w:t xml:space="preserve">    </w:t>
+      </w:r>
+    </w:p>
+    <w:p>
+      <w:pPr>
+        <w:pStyle w:val="NoSpacing"/>
+      </w:pPr>
+    </w:p>
+    <w:p>
+      <w:pPr>
+        <w:pStyle w:val="NoSpacing"/>
+      </w:pPr>
     </w:p>
     <w:p/>
     <w:sectPr>
@@ -525,8 +1116,100 @@
       </w:rPr>
     </w:lvl>
   </w:abstractNum>
+  <w:abstractNum w:abstractNumId="1">
+    <w:nsid w:val="7C226FCE"/>
+    <w:multiLevelType w:val="hybridMultilevel"/>
+    <w:tmpl w:val="017E7FFC"/>
+    <w:lvl w:ilvl="0" w:tplc="F398B53A">
+      <w:start w:val="1"/>
+      <w:numFmt w:val="decimal"/>
+      <w:lvlText w:val="%1."/>
+      <w:lvlJc w:val="left"/>
+      <w:pPr>
+        <w:ind w:left="1068" w:hanging="360"/>
+      </w:pPr>
+      <w:rPr>
+        <w:rFonts w:hint="default"/>
+      </w:rPr>
+    </w:lvl>
+    <w:lvl w:ilvl="1" w:tplc="04180019" w:tentative="1">
+      <w:start w:val="1"/>
+      <w:numFmt w:val="lowerLetter"/>
+      <w:lvlText w:val="%2."/>
+      <w:lvlJc w:val="left"/>
+      <w:pPr>
+        <w:ind w:left="1788" w:hanging="360"/>
+      </w:pPr>
+    </w:lvl>
+    <w:lvl w:ilvl="2" w:tplc="0418001B" w:tentative="1">
+      <w:start w:val="1"/>
+      <w:numFmt w:val="lowerRoman"/>
+      <w:lvlText w:val="%3."/>
+      <w:lvlJc w:val="right"/>
+      <w:pPr>
+        <w:ind w:left="2508" w:hanging="180"/>
+      </w:pPr>
+    </w:lvl>
+    <w:lvl w:ilvl="3" w:tplc="0418000F" w:tentative="1">
+      <w:start w:val="1"/>
+      <w:numFmt w:val="decimal"/>
+      <w:lvlText w:val="%4."/>
+      <w:lvlJc w:val="left"/>
+      <w:pPr>
+        <w:ind w:left="3228" w:hanging="360"/>
+      </w:pPr>
+    </w:lvl>
+    <w:lvl w:ilvl="4" w:tplc="04180019" w:tentative="1">
+      <w:start w:val="1"/>
+      <w:numFmt w:val="lowerLetter"/>
+      <w:lvlText w:val="%5."/>
+      <w:lvlJc w:val="left"/>
+      <w:pPr>
+        <w:ind w:left="3948" w:hanging="360"/>
+      </w:pPr>
+    </w:lvl>
+    <w:lvl w:ilvl="5" w:tplc="0418001B" w:tentative="1">
+      <w:start w:val="1"/>
+      <w:numFmt w:val="lowerRoman"/>
+      <w:lvlText w:val="%6."/>
+      <w:lvlJc w:val="right"/>
+      <w:pPr>
+        <w:ind w:left="4668" w:hanging="180"/>
+      </w:pPr>
+    </w:lvl>
+    <w:lvl w:ilvl="6" w:tplc="0418000F" w:tentative="1">
+      <w:start w:val="1"/>
+      <w:numFmt w:val="decimal"/>
+      <w:lvlText w:val="%7."/>
+      <w:lvlJc w:val="left"/>
+      <w:pPr>
+        <w:ind w:left="5388" w:hanging="360"/>
+      </w:pPr>
+    </w:lvl>
+    <w:lvl w:ilvl="7" w:tplc="04180019" w:tentative="1">
+      <w:start w:val="1"/>
+      <w:numFmt w:val="lowerLetter"/>
+      <w:lvlText w:val="%8."/>
+      <w:lvlJc w:val="left"/>
+      <w:pPr>
+        <w:ind w:left="6108" w:hanging="360"/>
+      </w:pPr>
+    </w:lvl>
+    <w:lvl w:ilvl="8" w:tplc="0418001B" w:tentative="1">
+      <w:start w:val="1"/>
+      <w:numFmt w:val="lowerRoman"/>
+      <w:lvlText w:val="%9."/>
+      <w:lvlJc w:val="right"/>
+      <w:pPr>
+        <w:ind w:left="6828" w:hanging="180"/>
+      </w:pPr>
+    </w:lvl>
+  </w:abstractNum>
   <w:num w:numId="1">
     <w:abstractNumId w:val="0"/>
+  </w:num>
+  <w:num w:numId="2">
+    <w:abstractNumId w:val="1"/>
   </w:num>
 </w:numbering>
 </file>
@@ -691,6 +1374,29 @@
     <w:name w:val="Normal"/>
     <w:qFormat/>
   </w:style>
+  <w:style w:type="paragraph" w:styleId="Heading1">
+    <w:name w:val="heading 1"/>
+    <w:basedOn w:val="Normal"/>
+    <w:next w:val="Normal"/>
+    <w:link w:val="Heading1Char"/>
+    <w:uiPriority w:val="9"/>
+    <w:qFormat/>
+    <w:rsid w:val="0021608F"/>
+    <w:pPr>
+      <w:keepNext/>
+      <w:keepLines/>
+      <w:spacing w:before="600" w:after="120"/>
+      <w:outlineLvl w:val="0"/>
+    </w:pPr>
+    <w:rPr>
+      <w:rFonts w:asciiTheme="majorHAnsi" w:eastAsiaTheme="majorEastAsia" w:hAnsiTheme="majorHAnsi" w:cstheme="majorBidi"/>
+      <w:b/>
+      <w:bCs/>
+      <w:color w:val="365F91" w:themeColor="accent1" w:themeShade="BF"/>
+      <w:sz w:val="28"/>
+      <w:szCs w:val="28"/>
+    </w:rPr>
+  </w:style>
   <w:style w:type="character" w:default="1" w:styleId="DefaultParagraphFont">
     <w:name w:val="Default Paragraph Font"/>
     <w:uiPriority w:val="1"/>
@@ -728,6 +1434,30 @@
       <w:ind w:left="720"/>
       <w:contextualSpacing/>
     </w:pPr>
+  </w:style>
+  <w:style w:type="paragraph" w:styleId="NoSpacing">
+    <w:name w:val="No Spacing"/>
+    <w:uiPriority w:val="1"/>
+    <w:qFormat/>
+    <w:rsid w:val="0021608F"/>
+    <w:pPr>
+      <w:spacing w:after="0" w:line="240" w:lineRule="auto"/>
+    </w:pPr>
+  </w:style>
+  <w:style w:type="character" w:customStyle="1" w:styleId="Heading1Char">
+    <w:name w:val="Heading 1 Char"/>
+    <w:basedOn w:val="DefaultParagraphFont"/>
+    <w:link w:val="Heading1"/>
+    <w:uiPriority w:val="9"/>
+    <w:rsid w:val="0021608F"/>
+    <w:rPr>
+      <w:rFonts w:asciiTheme="majorHAnsi" w:eastAsiaTheme="majorEastAsia" w:hAnsiTheme="majorHAnsi" w:cstheme="majorBidi"/>
+      <w:b/>
+      <w:bCs/>
+      <w:color w:val="365F91" w:themeColor="accent1" w:themeShade="BF"/>
+      <w:sz w:val="28"/>
+      <w:szCs w:val="28"/>
+    </w:rPr>
   </w:style>
 </w:styles>
 </file>
@@ -892,6 +1622,29 @@
     <w:name w:val="Normal"/>
     <w:qFormat/>
   </w:style>
+  <w:style w:type="paragraph" w:styleId="Heading1">
+    <w:name w:val="heading 1"/>
+    <w:basedOn w:val="Normal"/>
+    <w:next w:val="Normal"/>
+    <w:link w:val="Heading1Char"/>
+    <w:uiPriority w:val="9"/>
+    <w:qFormat/>
+    <w:rsid w:val="0021608F"/>
+    <w:pPr>
+      <w:keepNext/>
+      <w:keepLines/>
+      <w:spacing w:before="600" w:after="120"/>
+      <w:outlineLvl w:val="0"/>
+    </w:pPr>
+    <w:rPr>
+      <w:rFonts w:asciiTheme="majorHAnsi" w:eastAsiaTheme="majorEastAsia" w:hAnsiTheme="majorHAnsi" w:cstheme="majorBidi"/>
+      <w:b/>
+      <w:bCs/>
+      <w:color w:val="365F91" w:themeColor="accent1" w:themeShade="BF"/>
+      <w:sz w:val="28"/>
+      <w:szCs w:val="28"/>
+    </w:rPr>
+  </w:style>
   <w:style w:type="character" w:default="1" w:styleId="DefaultParagraphFont">
     <w:name w:val="Default Paragraph Font"/>
     <w:uiPriority w:val="1"/>
@@ -929,6 +1682,30 @@
       <w:ind w:left="720"/>
       <w:contextualSpacing/>
     </w:pPr>
+  </w:style>
+  <w:style w:type="paragraph" w:styleId="NoSpacing">
+    <w:name w:val="No Spacing"/>
+    <w:uiPriority w:val="1"/>
+    <w:qFormat/>
+    <w:rsid w:val="0021608F"/>
+    <w:pPr>
+      <w:spacing w:after="0" w:line="240" w:lineRule="auto"/>
+    </w:pPr>
+  </w:style>
+  <w:style w:type="character" w:customStyle="1" w:styleId="Heading1Char">
+    <w:name w:val="Heading 1 Char"/>
+    <w:basedOn w:val="DefaultParagraphFont"/>
+    <w:link w:val="Heading1"/>
+    <w:uiPriority w:val="9"/>
+    <w:rsid w:val="0021608F"/>
+    <w:rPr>
+      <w:rFonts w:asciiTheme="majorHAnsi" w:eastAsiaTheme="majorEastAsia" w:hAnsiTheme="majorHAnsi" w:cstheme="majorBidi"/>
+      <w:b/>
+      <w:bCs/>
+      <w:color w:val="365F91" w:themeColor="accent1" w:themeShade="BF"/>
+      <w:sz w:val="28"/>
+      <w:szCs w:val="28"/>
+    </w:rPr>
   </w:style>
 </w:styles>
 </file>

</xml_diff>